<commit_message>
Luokkien selitys, testaus yhdessä.
</commit_message>
<xml_diff>
--- a/PetCapsuleGUI-Loppuraportti.docx
+++ b/PetCapsuleGUI-Loppuraportti.docx
@@ -187,6 +187,7 @@
           <w:pPr>
             <w:pStyle w:val="TOC1"/>
             <w:tabs>
+              <w:tab w:val="left" w:pos="482"/>
               <w:tab w:val="right" w:leader="dot" w:pos="8018"/>
             </w:tabs>
             <w:rPr>
@@ -194,7 +195,7 @@
               <w:b w:val="0"/>
               <w:noProof/>
               <w:sz w:val="22"/>
-              <w:lang w:val="en-US"/>
+              <w:lang w:eastAsia="fi-FI"/>
             </w:rPr>
           </w:pPr>
           <w:r>
@@ -206,12 +207,29 @@
           <w:r>
             <w:fldChar w:fldCharType="separate"/>
           </w:r>
-          <w:hyperlink w:anchor="_Toc446408307" w:history="1">
+          <w:hyperlink w:anchor="_Toc449386967" w:history="1">
             <w:r>
               <w:rPr>
                 <w:rStyle w:val="Hyperlink"/>
                 <w:noProof/>
               </w:rPr>
+              <w:t>1</w:t>
+            </w:r>
+            <w:r>
+              <w:rPr>
+                <w:rFonts w:eastAsiaTheme="minorEastAsia"/>
+                <w:b w:val="0"/>
+                <w:noProof/>
+                <w:sz w:val="22"/>
+                <w:lang w:eastAsia="fi-FI"/>
+              </w:rPr>
+              <w:tab/>
+            </w:r>
+            <w:r>
+              <w:rPr>
+                <w:rStyle w:val="Hyperlink"/>
+                <w:noProof/>
+              </w:rPr>
               <w:t>Tietoja tekijöistä</w:t>
             </w:r>
             <w:r>
@@ -233,7 +251,7 @@
                 <w:noProof/>
                 <w:webHidden/>
               </w:rPr>
-              <w:instrText xml:space="preserve"> PAGEREF _Toc446408307 \h </w:instrText>
+              <w:instrText xml:space="preserve"> PAGEREF _Toc449386967 \h </w:instrText>
             </w:r>
             <w:r>
               <w:rPr>
@@ -276,16 +294,16 @@
               <w:b w:val="0"/>
               <w:noProof/>
               <w:sz w:val="22"/>
-              <w:lang w:val="en-US"/>
+              <w:lang w:eastAsia="fi-FI"/>
             </w:rPr>
           </w:pPr>
-          <w:hyperlink w:anchor="_Toc446408308" w:history="1">
+          <w:hyperlink w:anchor="_Toc449386968" w:history="1">
             <w:r>
               <w:rPr>
                 <w:rStyle w:val="Hyperlink"/>
                 <w:noProof/>
               </w:rPr>
-              <w:t>1</w:t>
+              <w:t>2</w:t>
             </w:r>
             <w:r>
               <w:rPr>
@@ -293,7 +311,7 @@
                 <w:b w:val="0"/>
                 <w:noProof/>
                 <w:sz w:val="22"/>
-                <w:lang w:val="en-US"/>
+                <w:lang w:eastAsia="fi-FI"/>
               </w:rPr>
               <w:tab/>
             </w:r>
@@ -302,7 +320,7 @@
                 <w:rStyle w:val="Hyperlink"/>
                 <w:noProof/>
               </w:rPr>
-              <w:t>Sovelluksen yleiskuvaus</w:t>
+              <w:t>GitHub</w:t>
             </w:r>
             <w:r>
               <w:rPr>
@@ -323,7 +341,7 @@
                 <w:noProof/>
                 <w:webHidden/>
               </w:rPr>
-              <w:instrText xml:space="preserve"> PAGEREF _Toc446408308 \h </w:instrText>
+              <w:instrText xml:space="preserve"> PAGEREF _Toc449386968 \h </w:instrText>
             </w:r>
             <w:r>
               <w:rPr>
@@ -366,16 +384,16 @@
               <w:b w:val="0"/>
               <w:noProof/>
               <w:sz w:val="22"/>
-              <w:lang w:val="en-US"/>
+              <w:lang w:eastAsia="fi-FI"/>
             </w:rPr>
           </w:pPr>
-          <w:hyperlink w:anchor="_Toc446408309" w:history="1">
+          <w:hyperlink w:anchor="_Toc449386969" w:history="1">
             <w:r>
               <w:rPr>
                 <w:rStyle w:val="Hyperlink"/>
                 <w:noProof/>
               </w:rPr>
-              <w:t>2</w:t>
+              <w:t>3</w:t>
             </w:r>
             <w:r>
               <w:rPr>
@@ -383,7 +401,7 @@
                 <w:b w:val="0"/>
                 <w:noProof/>
                 <w:sz w:val="22"/>
-                <w:lang w:val="en-US"/>
+                <w:lang w:eastAsia="fi-FI"/>
               </w:rPr>
               <w:tab/>
             </w:r>
@@ -392,7 +410,7 @@
                 <w:rStyle w:val="Hyperlink"/>
                 <w:noProof/>
               </w:rPr>
-              <w:t>Kohdeyleisö</w:t>
+              <w:t>Rakennekaavio</w:t>
             </w:r>
             <w:r>
               <w:rPr>
@@ -413,7 +431,7 @@
                 <w:noProof/>
                 <w:webHidden/>
               </w:rPr>
-              <w:instrText xml:space="preserve"> PAGEREF _Toc446408309 \h </w:instrText>
+              <w:instrText xml:space="preserve"> PAGEREF _Toc449386969 \h </w:instrText>
             </w:r>
             <w:r>
               <w:rPr>
@@ -456,16 +474,16 @@
               <w:b w:val="0"/>
               <w:noProof/>
               <w:sz w:val="22"/>
-              <w:lang w:val="en-US"/>
+              <w:lang w:eastAsia="fi-FI"/>
             </w:rPr>
           </w:pPr>
-          <w:hyperlink w:anchor="_Toc446408310" w:history="1">
+          <w:hyperlink w:anchor="_Toc449386970" w:history="1">
             <w:r>
               <w:rPr>
                 <w:rStyle w:val="Hyperlink"/>
                 <w:noProof/>
               </w:rPr>
-              <w:t>3</w:t>
+              <w:t>4</w:t>
             </w:r>
             <w:r>
               <w:rPr>
@@ -473,7 +491,7 @@
                 <w:b w:val="0"/>
                 <w:noProof/>
                 <w:sz w:val="22"/>
-                <w:lang w:val="en-US"/>
+                <w:lang w:eastAsia="fi-FI"/>
               </w:rPr>
               <w:tab/>
             </w:r>
@@ -482,7 +500,7 @@
                 <w:rStyle w:val="Hyperlink"/>
                 <w:noProof/>
               </w:rPr>
-              <w:t>Käyttöympäristö ja käytetyt teknologiat</w:t>
+              <w:t>Luokat</w:t>
             </w:r>
             <w:r>
               <w:rPr>
@@ -503,7 +521,7 @@
                 <w:noProof/>
                 <w:webHidden/>
               </w:rPr>
-              <w:instrText xml:space="preserve"> PAGEREF _Toc446408310 \h </w:instrText>
+              <w:instrText xml:space="preserve"> PAGEREF _Toc449386970 \h </w:instrText>
             </w:r>
             <w:r>
               <w:rPr>
@@ -523,7 +541,7 @@
                 <w:noProof/>
                 <w:webHidden/>
               </w:rPr>
-              <w:t>2</w:t>
+              <w:t>3</w:t>
             </w:r>
             <w:r>
               <w:rPr>
@@ -546,16 +564,16 @@
               <w:b w:val="0"/>
               <w:noProof/>
               <w:sz w:val="22"/>
-              <w:lang w:val="en-US"/>
+              <w:lang w:eastAsia="fi-FI"/>
             </w:rPr>
           </w:pPr>
-          <w:hyperlink w:anchor="_Toc446408311" w:history="1">
+          <w:hyperlink w:anchor="_Toc449386971" w:history="1">
             <w:r>
               <w:rPr>
                 <w:rStyle w:val="Hyperlink"/>
                 <w:noProof/>
               </w:rPr>
-              <w:t>4</w:t>
+              <w:t>5</w:t>
             </w:r>
             <w:r>
               <w:rPr>
@@ -563,7 +581,7 @@
                 <w:b w:val="0"/>
                 <w:noProof/>
                 <w:sz w:val="22"/>
-                <w:lang w:val="en-US"/>
+                <w:lang w:eastAsia="fi-FI"/>
               </w:rPr>
               <w:tab/>
             </w:r>
@@ -572,7 +590,7 @@
                 <w:rStyle w:val="Hyperlink"/>
                 <w:noProof/>
               </w:rPr>
-              <w:t>Rakennekaavio</w:t>
+              <w:t>Työaikaraportti</w:t>
             </w:r>
             <w:r>
               <w:rPr>
@@ -593,7 +611,7 @@
                 <w:noProof/>
                 <w:webHidden/>
               </w:rPr>
-              <w:instrText xml:space="preserve"> PAGEREF _Toc446408311 \h </w:instrText>
+              <w:instrText xml:space="preserve"> PAGEREF _Toc449386971 \h </w:instrText>
             </w:r>
             <w:r>
               <w:rPr>
@@ -613,7 +631,7 @@
                 <w:noProof/>
                 <w:webHidden/>
               </w:rPr>
-              <w:t>3</w:t>
+              <w:t>4</w:t>
             </w:r>
             <w:r>
               <w:rPr>
@@ -636,16 +654,16 @@
               <w:b w:val="0"/>
               <w:noProof/>
               <w:sz w:val="22"/>
-              <w:lang w:val="en-US"/>
+              <w:lang w:eastAsia="fi-FI"/>
             </w:rPr>
           </w:pPr>
-          <w:hyperlink w:anchor="_Toc446408312" w:history="1">
+          <w:hyperlink w:anchor="_Toc449386972" w:history="1">
             <w:r>
               <w:rPr>
                 <w:rStyle w:val="Hyperlink"/>
                 <w:noProof/>
               </w:rPr>
-              <w:t>5</w:t>
+              <w:t>6</w:t>
             </w:r>
             <w:r>
               <w:rPr>
@@ -653,7 +671,7 @@
                 <w:b w:val="0"/>
                 <w:noProof/>
                 <w:sz w:val="22"/>
-                <w:lang w:val="en-US"/>
+                <w:lang w:eastAsia="fi-FI"/>
               </w:rPr>
               <w:tab/>
             </w:r>
@@ -662,7 +680,7 @@
                 <w:rStyle w:val="Hyperlink"/>
                 <w:noProof/>
               </w:rPr>
-              <w:t>Näyttösuunnitelmat</w:t>
+              <w:t>Näyttökaappaukset</w:t>
             </w:r>
             <w:r>
               <w:rPr>
@@ -683,7 +701,7 @@
                 <w:noProof/>
                 <w:webHidden/>
               </w:rPr>
-              <w:instrText xml:space="preserve"> PAGEREF _Toc446408312 \h </w:instrText>
+              <w:instrText xml:space="preserve"> PAGEREF _Toc449386972 \h </w:instrText>
             </w:r>
             <w:r>
               <w:rPr>
@@ -703,7 +721,7 @@
                 <w:noProof/>
                 <w:webHidden/>
               </w:rPr>
-              <w:t>4</w:t>
+              <w:t>5</w:t>
             </w:r>
             <w:r>
               <w:rPr>
@@ -726,16 +744,16 @@
               <w:b w:val="0"/>
               <w:noProof/>
               <w:sz w:val="22"/>
-              <w:lang w:val="en-US"/>
+              <w:lang w:eastAsia="fi-FI"/>
             </w:rPr>
           </w:pPr>
-          <w:hyperlink w:anchor="_Toc446408313" w:history="1">
+          <w:hyperlink w:anchor="_Toc449386973" w:history="1">
             <w:r>
               <w:rPr>
                 <w:rStyle w:val="Hyperlink"/>
                 <w:noProof/>
               </w:rPr>
-              <w:t>6</w:t>
+              <w:t>7</w:t>
             </w:r>
             <w:r>
               <w:rPr>
@@ -743,7 +761,7 @@
                 <w:b w:val="0"/>
                 <w:noProof/>
                 <w:sz w:val="22"/>
-                <w:lang w:val="en-US"/>
+                <w:lang w:eastAsia="fi-FI"/>
               </w:rPr>
               <w:tab/>
             </w:r>
@@ -752,7 +770,7 @@
                 <w:rStyle w:val="Hyperlink"/>
                 <w:noProof/>
               </w:rPr>
-              <w:t>Työnjako</w:t>
+              <w:t>Keskeisimmät ongelmat</w:t>
             </w:r>
             <w:r>
               <w:rPr>
@@ -773,7 +791,7 @@
                 <w:noProof/>
                 <w:webHidden/>
               </w:rPr>
-              <w:instrText xml:space="preserve"> PAGEREF _Toc446408313 \h </w:instrText>
+              <w:instrText xml:space="preserve"> PAGEREF _Toc449386973 \h </w:instrText>
             </w:r>
             <w:r>
               <w:rPr>
@@ -793,7 +811,277 @@
                 <w:noProof/>
                 <w:webHidden/>
               </w:rPr>
-              <w:t>12</w:t>
+              <w:t>8</w:t>
+            </w:r>
+            <w:r>
+              <w:rPr>
+                <w:noProof/>
+                <w:webHidden/>
+              </w:rPr>
+              <w:fldChar w:fldCharType="end"/>
+            </w:r>
+          </w:hyperlink>
+        </w:p>
+        <w:p>
+          <w:pPr>
+            <w:pStyle w:val="TOC1"/>
+            <w:tabs>
+              <w:tab w:val="left" w:pos="482"/>
+              <w:tab w:val="right" w:leader="dot" w:pos="8018"/>
+            </w:tabs>
+            <w:rPr>
+              <w:rFonts w:eastAsiaTheme="minorEastAsia"/>
+              <w:b w:val="0"/>
+              <w:noProof/>
+              <w:sz w:val="22"/>
+              <w:lang w:eastAsia="fi-FI"/>
+            </w:rPr>
+          </w:pPr>
+          <w:hyperlink w:anchor="_Toc449386974" w:history="1">
+            <w:r>
+              <w:rPr>
+                <w:rStyle w:val="Hyperlink"/>
+                <w:noProof/>
+              </w:rPr>
+              <w:t>8</w:t>
+            </w:r>
+            <w:r>
+              <w:rPr>
+                <w:rFonts w:eastAsiaTheme="minorEastAsia"/>
+                <w:b w:val="0"/>
+                <w:noProof/>
+                <w:sz w:val="22"/>
+                <w:lang w:eastAsia="fi-FI"/>
+              </w:rPr>
+              <w:tab/>
+            </w:r>
+            <w:r>
+              <w:rPr>
+                <w:rStyle w:val="Hyperlink"/>
+                <w:noProof/>
+              </w:rPr>
+              <w:t>Testaus</w:t>
+            </w:r>
+            <w:r>
+              <w:rPr>
+                <w:noProof/>
+                <w:webHidden/>
+              </w:rPr>
+              <w:tab/>
+            </w:r>
+            <w:r>
+              <w:rPr>
+                <w:noProof/>
+                <w:webHidden/>
+              </w:rPr>
+              <w:fldChar w:fldCharType="begin"/>
+            </w:r>
+            <w:r>
+              <w:rPr>
+                <w:noProof/>
+                <w:webHidden/>
+              </w:rPr>
+              <w:instrText xml:space="preserve"> PAGEREF _Toc449386974 \h </w:instrText>
+            </w:r>
+            <w:r>
+              <w:rPr>
+                <w:noProof/>
+                <w:webHidden/>
+              </w:rPr>
+            </w:r>
+            <w:r>
+              <w:rPr>
+                <w:noProof/>
+                <w:webHidden/>
+              </w:rPr>
+              <w:fldChar w:fldCharType="separate"/>
+            </w:r>
+            <w:r>
+              <w:rPr>
+                <w:noProof/>
+                <w:webHidden/>
+              </w:rPr>
+              <w:t>8</w:t>
+            </w:r>
+            <w:r>
+              <w:rPr>
+                <w:noProof/>
+                <w:webHidden/>
+              </w:rPr>
+              <w:fldChar w:fldCharType="end"/>
+            </w:r>
+          </w:hyperlink>
+        </w:p>
+        <w:p>
+          <w:pPr>
+            <w:pStyle w:val="TOC1"/>
+            <w:tabs>
+              <w:tab w:val="left" w:pos="482"/>
+              <w:tab w:val="right" w:leader="dot" w:pos="8018"/>
+            </w:tabs>
+            <w:rPr>
+              <w:rFonts w:eastAsiaTheme="minorEastAsia"/>
+              <w:b w:val="0"/>
+              <w:noProof/>
+              <w:sz w:val="22"/>
+              <w:lang w:eastAsia="fi-FI"/>
+            </w:rPr>
+          </w:pPr>
+          <w:hyperlink w:anchor="_Toc449386975" w:history="1">
+            <w:r>
+              <w:rPr>
+                <w:rStyle w:val="Hyperlink"/>
+                <w:noProof/>
+              </w:rPr>
+              <w:t>9</w:t>
+            </w:r>
+            <w:r>
+              <w:rPr>
+                <w:rFonts w:eastAsiaTheme="minorEastAsia"/>
+                <w:b w:val="0"/>
+                <w:noProof/>
+                <w:sz w:val="22"/>
+                <w:lang w:eastAsia="fi-FI"/>
+              </w:rPr>
+              <w:tab/>
+            </w:r>
+            <w:r>
+              <w:rPr>
+                <w:rStyle w:val="Hyperlink"/>
+                <w:noProof/>
+              </w:rPr>
+              <w:t>Itsearviointi</w:t>
+            </w:r>
+            <w:r>
+              <w:rPr>
+                <w:noProof/>
+                <w:webHidden/>
+              </w:rPr>
+              <w:tab/>
+            </w:r>
+            <w:r>
+              <w:rPr>
+                <w:noProof/>
+                <w:webHidden/>
+              </w:rPr>
+              <w:fldChar w:fldCharType="begin"/>
+            </w:r>
+            <w:r>
+              <w:rPr>
+                <w:noProof/>
+                <w:webHidden/>
+              </w:rPr>
+              <w:instrText xml:space="preserve"> PAGEREF _Toc449386975 \h </w:instrText>
+            </w:r>
+            <w:r>
+              <w:rPr>
+                <w:noProof/>
+                <w:webHidden/>
+              </w:rPr>
+            </w:r>
+            <w:r>
+              <w:rPr>
+                <w:noProof/>
+                <w:webHidden/>
+              </w:rPr>
+              <w:fldChar w:fldCharType="separate"/>
+            </w:r>
+            <w:r>
+              <w:rPr>
+                <w:noProof/>
+                <w:webHidden/>
+              </w:rPr>
+              <w:t>8</w:t>
+            </w:r>
+            <w:r>
+              <w:rPr>
+                <w:noProof/>
+                <w:webHidden/>
+              </w:rPr>
+              <w:fldChar w:fldCharType="end"/>
+            </w:r>
+          </w:hyperlink>
+        </w:p>
+        <w:p>
+          <w:pPr>
+            <w:pStyle w:val="TOC1"/>
+            <w:tabs>
+              <w:tab w:val="left" w:pos="482"/>
+              <w:tab w:val="right" w:leader="dot" w:pos="8018"/>
+            </w:tabs>
+            <w:rPr>
+              <w:rFonts w:eastAsiaTheme="minorEastAsia"/>
+              <w:b w:val="0"/>
+              <w:noProof/>
+              <w:sz w:val="22"/>
+              <w:lang w:eastAsia="fi-FI"/>
+            </w:rPr>
+          </w:pPr>
+          <w:hyperlink w:anchor="_Toc449386976" w:history="1">
+            <w:r>
+              <w:rPr>
+                <w:rStyle w:val="Hyperlink"/>
+                <w:noProof/>
+              </w:rPr>
+              <w:t>10</w:t>
+            </w:r>
+            <w:r>
+              <w:rPr>
+                <w:rFonts w:eastAsiaTheme="minorEastAsia"/>
+                <w:b w:val="0"/>
+                <w:noProof/>
+                <w:sz w:val="22"/>
+                <w:lang w:eastAsia="fi-FI"/>
+              </w:rPr>
+              <w:tab/>
+            </w:r>
+            <w:r>
+              <w:rPr>
+                <w:rStyle w:val="Hyperlink"/>
+                <w:noProof/>
+              </w:rPr>
+              <w:t>Risut ja ruusut</w:t>
+            </w:r>
+            <w:r>
+              <w:rPr>
+                <w:noProof/>
+                <w:webHidden/>
+              </w:rPr>
+              <w:tab/>
+            </w:r>
+            <w:r>
+              <w:rPr>
+                <w:noProof/>
+                <w:webHidden/>
+              </w:rPr>
+              <w:fldChar w:fldCharType="begin"/>
+            </w:r>
+            <w:r>
+              <w:rPr>
+                <w:noProof/>
+                <w:webHidden/>
+              </w:rPr>
+              <w:instrText xml:space="preserve"> PAGEREF _Toc449386976 \h </w:instrText>
+            </w:r>
+            <w:r>
+              <w:rPr>
+                <w:noProof/>
+                <w:webHidden/>
+              </w:rPr>
+            </w:r>
+            <w:r>
+              <w:rPr>
+                <w:noProof/>
+                <w:webHidden/>
+              </w:rPr>
+              <w:fldChar w:fldCharType="separate"/>
+            </w:r>
+            <w:r>
+              <w:rPr>
+                <w:noProof/>
+                <w:webHidden/>
+              </w:rPr>
+              <w:t>8</w:t>
             </w:r>
             <w:r>
               <w:rPr>
@@ -839,7 +1127,7 @@
       <w:pPr>
         <w:pStyle w:val="Heading1"/>
       </w:pPr>
-      <w:bookmarkStart w:id="0" w:name="_Toc446408307"/>
+      <w:bookmarkStart w:id="0" w:name="_Toc449386967"/>
       <w:r>
         <w:lastRenderedPageBreak/>
         <w:t>Tietoja</w:t>
@@ -899,6 +1187,7 @@
           <w:color w:val="auto"/>
         </w:rPr>
       </w:pPr>
+      <w:bookmarkStart w:id="1" w:name="_Toc449386968"/>
       <w:r>
         <w:rPr>
           <w:rStyle w:val="IntenseEmphasis"/>
@@ -908,6 +1197,7 @@
         </w:rPr>
         <w:t>GitHub</w:t>
       </w:r>
+      <w:bookmarkEnd w:id="1"/>
     </w:p>
     <w:p>
       <w:hyperlink r:id="rId13" w:history="1">
@@ -915,19 +1205,7 @@
           <w:rPr>
             <w:rStyle w:val="Hyperlink"/>
           </w:rPr>
-          <w:t>https://gith</w:t>
-        </w:r>
-        <w:r>
-          <w:rPr>
-            <w:rStyle w:val="Hyperlink"/>
-          </w:rPr>
-          <w:t>u</w:t>
-        </w:r>
-        <w:r>
-          <w:rPr>
-            <w:rStyle w:val="Hyperlink"/>
-          </w:rPr>
-          <w:t>b.com/sapake/PetCapsule.git</w:t>
+          <w:t>https://github.com/sapake/PetCapsule.git</w:t>
         </w:r>
       </w:hyperlink>
     </w:p>
@@ -935,12 +1213,16 @@
       <w:pPr>
         <w:pStyle w:val="Heading1"/>
       </w:pPr>
+      <w:bookmarkStart w:id="2" w:name="_Toc449386969"/>
       <w:r>
         <w:t>Rakennekaavio</w:t>
       </w:r>
-    </w:p>
-    <w:p>
-      <w:bookmarkStart w:id="1" w:name="_GoBack"/>
+      <w:bookmarkEnd w:id="2"/>
+    </w:p>
+    <w:p>
+      <w:pPr>
+        <w:keepNext/>
+      </w:pPr>
       <w:r>
         <w:pict>
           <v:shapetype id="_x0000_t75" coordsize="21600,21600" o:spt="75" o:preferrelative="t" path="m@4@5l@4@11@9@11@9@5xe" filled="f" stroked="f">
@@ -967,9 +1249,40 @@
           </v:shape>
         </w:pict>
       </w:r>
-      <w:bookmarkEnd w:id="1"/>
-    </w:p>
-    <w:p>
+    </w:p>
+    <w:p>
+      <w:pPr>
+        <w:pStyle w:val="Caption"/>
+      </w:pPr>
+      <w:r>
+        <w:t xml:space="preserve">Kuva </w:t>
+      </w:r>
+      <w:r>
+        <w:fldChar w:fldCharType="begin"/>
+      </w:r>
+      <w:r>
+        <w:instrText xml:space="preserve"> SEQ Kuva \* ARABIC </w:instrText>
+      </w:r>
+      <w:r>
+        <w:fldChar w:fldCharType="separate"/>
+      </w:r>
+      <w:r>
+        <w:rPr>
+          <w:noProof/>
+        </w:rPr>
+        <w:t>1</w:t>
+      </w:r>
+      <w:r>
+        <w:fldChar w:fldCharType="end"/>
+      </w:r>
+      <w:r>
+        <w:t xml:space="preserve"> Luokkakaavio</w:t>
+      </w:r>
+    </w:p>
+    <w:p>
+      <w:pPr>
+        <w:keepNext/>
+      </w:pPr>
       <w:r>
         <w:lastRenderedPageBreak/>
         <w:pict>
@@ -981,23 +1294,86 @@
     </w:p>
     <w:p>
       <w:pPr>
+        <w:pStyle w:val="Caption"/>
+      </w:pPr>
+      <w:r>
+        <w:t xml:space="preserve">Kuva </w:t>
+      </w:r>
+      <w:r>
+        <w:fldChar w:fldCharType="begin"/>
+      </w:r>
+      <w:r>
+        <w:instrText xml:space="preserve"> SEQ Kuva \* ARABIC </w:instrText>
+      </w:r>
+      <w:r>
+        <w:fldChar w:fldCharType="separate"/>
+      </w:r>
+      <w:r>
+        <w:rPr>
+          <w:noProof/>
+        </w:rPr>
+        <w:t>2</w:t>
+      </w:r>
+      <w:r>
+        <w:fldChar w:fldCharType="end"/>
+      </w:r>
+      <w:r>
+        <w:t xml:space="preserve"> Luokkakaavio (Sivut)</w:t>
+      </w:r>
+    </w:p>
+    <w:p>
+      <w:pPr>
+        <w:spacing w:before="0" w:line="259" w:lineRule="auto"/>
+      </w:pPr>
+      <w:r>
+        <w:br w:type="page"/>
+      </w:r>
+    </w:p>
+    <w:p/>
+    <w:p>
+      <w:pPr>
         <w:pStyle w:val="Heading1"/>
       </w:pPr>
+      <w:bookmarkStart w:id="3" w:name="_Toc449386970"/>
       <w:r>
         <w:t>Luokat</w:t>
       </w:r>
-    </w:p>
-    <w:p>
-      <w:pPr>
-        <w:spacing w:before="0" w:line="259" w:lineRule="auto"/>
-        <w:rPr>
-          <w:rFonts w:asciiTheme="majorHAnsi" w:eastAsiaTheme="majorEastAsia" w:hAnsiTheme="majorHAnsi" w:cstheme="majorBidi"/>
-          <w:b/>
-          <w:color w:val="000000" w:themeColor="text1"/>
-          <w:sz w:val="36"/>
-          <w:szCs w:val="32"/>
-        </w:rPr>
-      </w:pPr>
+      <w:bookmarkEnd w:id="3"/>
+    </w:p>
+    <w:p>
+      <w:r>
+        <w:t>FileLoader-luokka hallinnoi tiedoston kirjoittamisen ja lukemisen</w:t>
+      </w:r>
+      <w:r>
+        <w:t>.</w:t>
+      </w:r>
+    </w:p>
+    <w:p>
+      <w:r>
+        <w:t xml:space="preserve">UserContainer-luokka </w:t>
+      </w:r>
+    </w:p>
+    <w:p>
+      <w:r>
+        <w:t xml:space="preserve">User-luokka </w:t>
+      </w:r>
+    </w:p>
+    <w:p>
+      <w:r>
+        <w:t>Cage-luokka</w:t>
+      </w:r>
+    </w:p>
+    <w:p>
+      <w:r>
+        <w:t>Pet-luokka</w:t>
+      </w:r>
+    </w:p>
+    <w:p>
+      <w:r>
+        <w:t xml:space="preserve">Temperature/Humidity-luokka </w:t>
+      </w:r>
+    </w:p>
+    <w:p>
       <w:r>
         <w:br w:type="page"/>
       </w:r>
@@ -1016,30 +1392,32 @@
       <w:pPr>
         <w:pStyle w:val="Heading1"/>
       </w:pPr>
+      <w:bookmarkStart w:id="4" w:name="_Toc449386971"/>
       <w:r>
         <w:t>Työaikaraportti</w:t>
       </w:r>
+      <w:bookmarkEnd w:id="4"/>
     </w:p>
     <w:tbl>
       <w:tblPr>
         <w:tblStyle w:val="TableGrid"/>
-        <w:tblW w:w="8686" w:type="dxa"/>
+        <w:tblW w:w="8847" w:type="dxa"/>
         <w:tblLook w:val="04A0" w:firstRow="1" w:lastRow="0" w:firstColumn="1" w:lastColumn="0" w:noHBand="0" w:noVBand="1"/>
       </w:tblPr>
       <w:tblGrid>
-        <w:gridCol w:w="1737"/>
-        <w:gridCol w:w="1737"/>
-        <w:gridCol w:w="1737"/>
-        <w:gridCol w:w="1737"/>
-        <w:gridCol w:w="1738"/>
+        <w:gridCol w:w="1769"/>
+        <w:gridCol w:w="1769"/>
+        <w:gridCol w:w="1769"/>
+        <w:gridCol w:w="1769"/>
+        <w:gridCol w:w="1771"/>
       </w:tblGrid>
       <w:tr>
         <w:trPr>
-          <w:trHeight w:val="684"/>
+          <w:trHeight w:val="601"/>
         </w:trPr>
         <w:tc>
           <w:tcPr>
-            <w:tcW w:w="1737" w:type="dxa"/>
+            <w:tcW w:w="1769" w:type="dxa"/>
             <w:shd w:val="clear" w:color="auto" w:fill="D0CECE" w:themeFill="background2" w:themeFillShade="E6"/>
             <w:vAlign w:val="center"/>
           </w:tcPr>
@@ -1060,7 +1438,7 @@
         </w:tc>
         <w:tc>
           <w:tcPr>
-            <w:tcW w:w="1737" w:type="dxa"/>
+            <w:tcW w:w="1769" w:type="dxa"/>
             <w:shd w:val="clear" w:color="auto" w:fill="D0CECE" w:themeFill="background2" w:themeFillShade="E6"/>
             <w:vAlign w:val="center"/>
           </w:tcPr>
@@ -1081,7 +1459,7 @@
         </w:tc>
         <w:tc>
           <w:tcPr>
-            <w:tcW w:w="1737" w:type="dxa"/>
+            <w:tcW w:w="1769" w:type="dxa"/>
             <w:shd w:val="clear" w:color="auto" w:fill="D0CECE" w:themeFill="background2" w:themeFillShade="E6"/>
             <w:vAlign w:val="center"/>
           </w:tcPr>
@@ -1102,7 +1480,7 @@
         </w:tc>
         <w:tc>
           <w:tcPr>
-            <w:tcW w:w="1737" w:type="dxa"/>
+            <w:tcW w:w="1769" w:type="dxa"/>
             <w:shd w:val="clear" w:color="auto" w:fill="D0CECE" w:themeFill="background2" w:themeFillShade="E6"/>
             <w:vAlign w:val="center"/>
           </w:tcPr>
@@ -1123,7 +1501,7 @@
         </w:tc>
         <w:tc>
           <w:tcPr>
-            <w:tcW w:w="1738" w:type="dxa"/>
+            <w:tcW w:w="1771" w:type="dxa"/>
             <w:shd w:val="clear" w:color="auto" w:fill="D0CECE" w:themeFill="background2" w:themeFillShade="E6"/>
             <w:vAlign w:val="center"/>
           </w:tcPr>
@@ -1145,11 +1523,11 @@
       </w:tr>
       <w:tr>
         <w:trPr>
-          <w:trHeight w:val="684"/>
+          <w:trHeight w:val="601"/>
         </w:trPr>
         <w:tc>
           <w:tcPr>
-            <w:tcW w:w="1737" w:type="dxa"/>
+            <w:tcW w:w="1769" w:type="dxa"/>
             <w:shd w:val="clear" w:color="auto" w:fill="D0CECE" w:themeFill="background2" w:themeFillShade="E6"/>
             <w:vAlign w:val="center"/>
           </w:tcPr>
@@ -1170,7 +1548,7 @@
         </w:tc>
         <w:tc>
           <w:tcPr>
-            <w:tcW w:w="1737" w:type="dxa"/>
+            <w:tcW w:w="1769" w:type="dxa"/>
             <w:vAlign w:val="center"/>
           </w:tcPr>
           <w:p>
@@ -1184,7 +1562,7 @@
         </w:tc>
         <w:tc>
           <w:tcPr>
-            <w:tcW w:w="1737" w:type="dxa"/>
+            <w:tcW w:w="1769" w:type="dxa"/>
             <w:vAlign w:val="center"/>
           </w:tcPr>
           <w:p>
@@ -1198,7 +1576,7 @@
         </w:tc>
         <w:tc>
           <w:tcPr>
-            <w:tcW w:w="1737" w:type="dxa"/>
+            <w:tcW w:w="1769" w:type="dxa"/>
             <w:vAlign w:val="center"/>
           </w:tcPr>
           <w:p>
@@ -1212,7 +1590,7 @@
         </w:tc>
         <w:tc>
           <w:tcPr>
-            <w:tcW w:w="1738" w:type="dxa"/>
+            <w:tcW w:w="1771" w:type="dxa"/>
             <w:vAlign w:val="center"/>
           </w:tcPr>
           <w:p>
@@ -1227,11 +1605,11 @@
       </w:tr>
       <w:tr>
         <w:trPr>
-          <w:trHeight w:val="684"/>
+          <w:trHeight w:val="601"/>
         </w:trPr>
         <w:tc>
           <w:tcPr>
-            <w:tcW w:w="1737" w:type="dxa"/>
+            <w:tcW w:w="1769" w:type="dxa"/>
             <w:shd w:val="clear" w:color="auto" w:fill="D0CECE" w:themeFill="background2" w:themeFillShade="E6"/>
             <w:vAlign w:val="center"/>
           </w:tcPr>
@@ -1252,7 +1630,7 @@
         </w:tc>
         <w:tc>
           <w:tcPr>
-            <w:tcW w:w="1737" w:type="dxa"/>
+            <w:tcW w:w="1769" w:type="dxa"/>
             <w:vAlign w:val="center"/>
           </w:tcPr>
           <w:p>
@@ -1266,7 +1644,7 @@
         </w:tc>
         <w:tc>
           <w:tcPr>
-            <w:tcW w:w="1737" w:type="dxa"/>
+            <w:tcW w:w="1769" w:type="dxa"/>
             <w:vAlign w:val="center"/>
           </w:tcPr>
           <w:p>
@@ -1280,7 +1658,7 @@
         </w:tc>
         <w:tc>
           <w:tcPr>
-            <w:tcW w:w="1737" w:type="dxa"/>
+            <w:tcW w:w="1769" w:type="dxa"/>
             <w:vAlign w:val="center"/>
           </w:tcPr>
           <w:p>
@@ -1294,7 +1672,7 @@
         </w:tc>
         <w:tc>
           <w:tcPr>
-            <w:tcW w:w="1738" w:type="dxa"/>
+            <w:tcW w:w="1771" w:type="dxa"/>
             <w:vAlign w:val="center"/>
           </w:tcPr>
           <w:p>
@@ -1309,11 +1687,11 @@
       </w:tr>
       <w:tr>
         <w:trPr>
-          <w:trHeight w:val="684"/>
+          <w:trHeight w:val="601"/>
         </w:trPr>
         <w:tc>
           <w:tcPr>
-            <w:tcW w:w="1737" w:type="dxa"/>
+            <w:tcW w:w="1769" w:type="dxa"/>
             <w:shd w:val="clear" w:color="auto" w:fill="D0CECE" w:themeFill="background2" w:themeFillShade="E6"/>
             <w:vAlign w:val="center"/>
           </w:tcPr>
@@ -1334,7 +1712,7 @@
         </w:tc>
         <w:tc>
           <w:tcPr>
-            <w:tcW w:w="1737" w:type="dxa"/>
+            <w:tcW w:w="1769" w:type="dxa"/>
             <w:vAlign w:val="center"/>
           </w:tcPr>
           <w:p>
@@ -1348,7 +1726,7 @@
         </w:tc>
         <w:tc>
           <w:tcPr>
-            <w:tcW w:w="1737" w:type="dxa"/>
+            <w:tcW w:w="1769" w:type="dxa"/>
             <w:vAlign w:val="center"/>
           </w:tcPr>
           <w:p>
@@ -1362,7 +1740,7 @@
         </w:tc>
         <w:tc>
           <w:tcPr>
-            <w:tcW w:w="1737" w:type="dxa"/>
+            <w:tcW w:w="1769" w:type="dxa"/>
             <w:vAlign w:val="center"/>
           </w:tcPr>
           <w:p>
@@ -1376,7 +1754,7 @@
         </w:tc>
         <w:tc>
           <w:tcPr>
-            <w:tcW w:w="1738" w:type="dxa"/>
+            <w:tcW w:w="1771" w:type="dxa"/>
             <w:vAlign w:val="center"/>
           </w:tcPr>
           <w:p>
@@ -1391,11 +1769,11 @@
       </w:tr>
       <w:tr>
         <w:trPr>
-          <w:trHeight w:val="684"/>
+          <w:trHeight w:val="601"/>
         </w:trPr>
         <w:tc>
           <w:tcPr>
-            <w:tcW w:w="1737" w:type="dxa"/>
+            <w:tcW w:w="1769" w:type="dxa"/>
             <w:shd w:val="clear" w:color="auto" w:fill="D0CECE" w:themeFill="background2" w:themeFillShade="E6"/>
             <w:vAlign w:val="center"/>
           </w:tcPr>
@@ -1416,7 +1794,7 @@
         </w:tc>
         <w:tc>
           <w:tcPr>
-            <w:tcW w:w="1737" w:type="dxa"/>
+            <w:tcW w:w="1769" w:type="dxa"/>
             <w:vAlign w:val="center"/>
           </w:tcPr>
           <w:p>
@@ -1430,7 +1808,7 @@
         </w:tc>
         <w:tc>
           <w:tcPr>
-            <w:tcW w:w="1737" w:type="dxa"/>
+            <w:tcW w:w="1769" w:type="dxa"/>
             <w:vAlign w:val="center"/>
           </w:tcPr>
           <w:p>
@@ -1444,7 +1822,7 @@
         </w:tc>
         <w:tc>
           <w:tcPr>
-            <w:tcW w:w="1737" w:type="dxa"/>
+            <w:tcW w:w="1769" w:type="dxa"/>
             <w:vAlign w:val="center"/>
           </w:tcPr>
           <w:p>
@@ -1458,7 +1836,7 @@
         </w:tc>
         <w:tc>
           <w:tcPr>
-            <w:tcW w:w="1738" w:type="dxa"/>
+            <w:tcW w:w="1771" w:type="dxa"/>
             <w:vAlign w:val="center"/>
           </w:tcPr>
           <w:p>
@@ -1473,11 +1851,11 @@
       </w:tr>
       <w:tr>
         <w:trPr>
-          <w:trHeight w:val="684"/>
+          <w:trHeight w:val="601"/>
         </w:trPr>
         <w:tc>
           <w:tcPr>
-            <w:tcW w:w="1737" w:type="dxa"/>
+            <w:tcW w:w="1769" w:type="dxa"/>
             <w:shd w:val="clear" w:color="auto" w:fill="D0CECE" w:themeFill="background2" w:themeFillShade="E6"/>
             <w:vAlign w:val="center"/>
           </w:tcPr>
@@ -1498,7 +1876,7 @@
         </w:tc>
         <w:tc>
           <w:tcPr>
-            <w:tcW w:w="1737" w:type="dxa"/>
+            <w:tcW w:w="1769" w:type="dxa"/>
             <w:vAlign w:val="center"/>
           </w:tcPr>
           <w:p>
@@ -1512,7 +1890,7 @@
         </w:tc>
         <w:tc>
           <w:tcPr>
-            <w:tcW w:w="1737" w:type="dxa"/>
+            <w:tcW w:w="1769" w:type="dxa"/>
             <w:vAlign w:val="center"/>
           </w:tcPr>
           <w:p>
@@ -1526,7 +1904,7 @@
         </w:tc>
         <w:tc>
           <w:tcPr>
-            <w:tcW w:w="1737" w:type="dxa"/>
+            <w:tcW w:w="1769" w:type="dxa"/>
             <w:vAlign w:val="center"/>
           </w:tcPr>
           <w:p>
@@ -1540,7 +1918,7 @@
         </w:tc>
         <w:tc>
           <w:tcPr>
-            <w:tcW w:w="1738" w:type="dxa"/>
+            <w:tcW w:w="1771" w:type="dxa"/>
             <w:vAlign w:val="center"/>
           </w:tcPr>
           <w:p>
@@ -1555,11 +1933,11 @@
       </w:tr>
       <w:tr>
         <w:trPr>
-          <w:trHeight w:val="684"/>
+          <w:trHeight w:val="601"/>
         </w:trPr>
         <w:tc>
           <w:tcPr>
-            <w:tcW w:w="1737" w:type="dxa"/>
+            <w:tcW w:w="1769" w:type="dxa"/>
             <w:shd w:val="clear" w:color="auto" w:fill="D0CECE" w:themeFill="background2" w:themeFillShade="E6"/>
             <w:vAlign w:val="center"/>
           </w:tcPr>
@@ -1580,7 +1958,7 @@
         </w:tc>
         <w:tc>
           <w:tcPr>
-            <w:tcW w:w="1737" w:type="dxa"/>
+            <w:tcW w:w="1769" w:type="dxa"/>
             <w:vAlign w:val="center"/>
           </w:tcPr>
           <w:p>
@@ -1594,7 +1972,7 @@
         </w:tc>
         <w:tc>
           <w:tcPr>
-            <w:tcW w:w="1737" w:type="dxa"/>
+            <w:tcW w:w="1769" w:type="dxa"/>
             <w:vAlign w:val="center"/>
           </w:tcPr>
           <w:p>
@@ -1608,7 +1986,7 @@
         </w:tc>
         <w:tc>
           <w:tcPr>
-            <w:tcW w:w="1737" w:type="dxa"/>
+            <w:tcW w:w="1769" w:type="dxa"/>
             <w:vAlign w:val="center"/>
           </w:tcPr>
           <w:p>
@@ -1622,7 +2000,7 @@
         </w:tc>
         <w:tc>
           <w:tcPr>
-            <w:tcW w:w="1738" w:type="dxa"/>
+            <w:tcW w:w="1771" w:type="dxa"/>
             <w:vAlign w:val="center"/>
           </w:tcPr>
           <w:p>
@@ -1637,11 +2015,11 @@
       </w:tr>
       <w:tr>
         <w:trPr>
-          <w:trHeight w:val="684"/>
+          <w:trHeight w:val="601"/>
         </w:trPr>
         <w:tc>
           <w:tcPr>
-            <w:tcW w:w="1737" w:type="dxa"/>
+            <w:tcW w:w="1769" w:type="dxa"/>
             <w:shd w:val="clear" w:color="auto" w:fill="D0CECE" w:themeFill="background2" w:themeFillShade="E6"/>
             <w:vAlign w:val="center"/>
           </w:tcPr>
@@ -1662,7 +2040,7 @@
         </w:tc>
         <w:tc>
           <w:tcPr>
-            <w:tcW w:w="1737" w:type="dxa"/>
+            <w:tcW w:w="1769" w:type="dxa"/>
             <w:vAlign w:val="center"/>
           </w:tcPr>
           <w:p>
@@ -1676,7 +2054,7 @@
         </w:tc>
         <w:tc>
           <w:tcPr>
-            <w:tcW w:w="1737" w:type="dxa"/>
+            <w:tcW w:w="1769" w:type="dxa"/>
             <w:vAlign w:val="center"/>
           </w:tcPr>
           <w:p>
@@ -1690,7 +2068,7 @@
         </w:tc>
         <w:tc>
           <w:tcPr>
-            <w:tcW w:w="1737" w:type="dxa"/>
+            <w:tcW w:w="1769" w:type="dxa"/>
             <w:vAlign w:val="center"/>
           </w:tcPr>
           <w:p>
@@ -1704,7 +2082,7 @@
         </w:tc>
         <w:tc>
           <w:tcPr>
-            <w:tcW w:w="1738" w:type="dxa"/>
+            <w:tcW w:w="1771" w:type="dxa"/>
             <w:vAlign w:val="center"/>
           </w:tcPr>
           <w:p>
@@ -1719,11 +2097,11 @@
       </w:tr>
       <w:tr>
         <w:trPr>
-          <w:trHeight w:val="668"/>
+          <w:trHeight w:val="587"/>
         </w:trPr>
         <w:tc>
           <w:tcPr>
-            <w:tcW w:w="1737" w:type="dxa"/>
+            <w:tcW w:w="1769" w:type="dxa"/>
             <w:shd w:val="clear" w:color="auto" w:fill="D0CECE" w:themeFill="background2" w:themeFillShade="E6"/>
             <w:vAlign w:val="center"/>
           </w:tcPr>
@@ -1744,7 +2122,7 @@
         </w:tc>
         <w:tc>
           <w:tcPr>
-            <w:tcW w:w="1737" w:type="dxa"/>
+            <w:tcW w:w="1769" w:type="dxa"/>
             <w:vAlign w:val="center"/>
           </w:tcPr>
           <w:p>
@@ -1758,7 +2136,7 @@
         </w:tc>
         <w:tc>
           <w:tcPr>
-            <w:tcW w:w="1737" w:type="dxa"/>
+            <w:tcW w:w="1769" w:type="dxa"/>
             <w:vAlign w:val="center"/>
           </w:tcPr>
           <w:p>
@@ -1772,7 +2150,7 @@
         </w:tc>
         <w:tc>
           <w:tcPr>
-            <w:tcW w:w="1737" w:type="dxa"/>
+            <w:tcW w:w="1769" w:type="dxa"/>
             <w:vAlign w:val="center"/>
           </w:tcPr>
           <w:p>
@@ -1786,7 +2164,7 @@
         </w:tc>
         <w:tc>
           <w:tcPr>
-            <w:tcW w:w="1738" w:type="dxa"/>
+            <w:tcW w:w="1771" w:type="dxa"/>
             <w:vAlign w:val="center"/>
           </w:tcPr>
           <w:p>
@@ -1801,11 +2179,11 @@
       </w:tr>
       <w:tr>
         <w:trPr>
-          <w:trHeight w:val="833"/>
+          <w:trHeight w:val="732"/>
         </w:trPr>
         <w:tc>
           <w:tcPr>
-            <w:tcW w:w="1737" w:type="dxa"/>
+            <w:tcW w:w="1769" w:type="dxa"/>
             <w:shd w:val="clear" w:color="auto" w:fill="D0CECE" w:themeFill="background2" w:themeFillShade="E6"/>
             <w:vAlign w:val="center"/>
           </w:tcPr>
@@ -1826,7 +2204,7 @@
         </w:tc>
         <w:tc>
           <w:tcPr>
-            <w:tcW w:w="1737" w:type="dxa"/>
+            <w:tcW w:w="1769" w:type="dxa"/>
             <w:vAlign w:val="center"/>
           </w:tcPr>
           <w:p>
@@ -1840,7 +2218,7 @@
         </w:tc>
         <w:tc>
           <w:tcPr>
-            <w:tcW w:w="1737" w:type="dxa"/>
+            <w:tcW w:w="1769" w:type="dxa"/>
             <w:vAlign w:val="center"/>
           </w:tcPr>
           <w:p>
@@ -1854,7 +2232,7 @@
         </w:tc>
         <w:tc>
           <w:tcPr>
-            <w:tcW w:w="1737" w:type="dxa"/>
+            <w:tcW w:w="1769" w:type="dxa"/>
             <w:vAlign w:val="center"/>
           </w:tcPr>
           <w:p>
@@ -1868,7 +2246,7 @@
         </w:tc>
         <w:tc>
           <w:tcPr>
-            <w:tcW w:w="1738" w:type="dxa"/>
+            <w:tcW w:w="1771" w:type="dxa"/>
             <w:vAlign w:val="center"/>
           </w:tcPr>
           <w:p>
@@ -1882,23 +2260,691 @@
         </w:tc>
       </w:tr>
     </w:tbl>
-    <w:p/>
     <w:p>
       <w:pPr>
         <w:pStyle w:val="Heading1"/>
       </w:pPr>
+      <w:bookmarkStart w:id="5" w:name="_Toc449386972"/>
       <w:r>
         <w:lastRenderedPageBreak/>
         <w:t>Näyttökaappaukset</w:t>
       </w:r>
+      <w:bookmarkEnd w:id="5"/>
+    </w:p>
+    <w:p>
+      <w:pPr>
+        <w:pStyle w:val="Kuva"/>
+      </w:pPr>
+      <w:r>
+        <w:rPr>
+          <w:noProof/>
+          <w:lang w:eastAsia="fi-FI"/>
+        </w:rPr>
+        <w:drawing>
+          <wp:inline distT="0" distB="0" distL="0" distR="0" wp14:anchorId="262A569D" wp14:editId="41499762">
+            <wp:extent cx="2123883" cy="3875003"/>
+            <wp:effectExtent l="0" t="0" r="0" b="0"/>
+            <wp:docPr id="19" name="Picture 19"/>
+            <wp:cNvGraphicFramePr>
+              <a:graphicFrameLocks xmlns:a="http://schemas.openxmlformats.org/drawingml/2006/main" noChangeAspect="1"/>
+            </wp:cNvGraphicFramePr>
+            <a:graphic xmlns:a="http://schemas.openxmlformats.org/drawingml/2006/main">
+              <a:graphicData uri="http://schemas.openxmlformats.org/drawingml/2006/picture">
+                <pic:pic xmlns:pic="http://schemas.openxmlformats.org/drawingml/2006/picture">
+                  <pic:nvPicPr>
+                    <pic:cNvPr id="1" name=""/>
+                    <pic:cNvPicPr/>
+                  </pic:nvPicPr>
+                  <pic:blipFill>
+                    <a:blip r:embed="rId16"/>
+                    <a:stretch>
+                      <a:fillRect/>
+                    </a:stretch>
+                  </pic:blipFill>
+                  <pic:spPr>
+                    <a:xfrm>
+                      <a:off x="0" y="0"/>
+                      <a:ext cx="2207438" cy="4027449"/>
+                    </a:xfrm>
+                    <a:prstGeom prst="rect">
+                      <a:avLst/>
+                    </a:prstGeom>
+                  </pic:spPr>
+                </pic:pic>
+              </a:graphicData>
+            </a:graphic>
+          </wp:inline>
+        </w:drawing>
+      </w:r>
+      <w:r>
+        <w:t xml:space="preserve"> </w:t>
+      </w:r>
+      <w:r>
+        <w:rPr>
+          <w:noProof/>
+          <w:lang w:eastAsia="fi-FI"/>
+        </w:rPr>
+        <w:drawing>
+          <wp:inline distT="0" distB="0" distL="0" distR="0" wp14:anchorId="3F4155FB" wp14:editId="488C4DAF">
+            <wp:extent cx="1983666" cy="3886200"/>
+            <wp:effectExtent l="0" t="0" r="0" b="0"/>
+            <wp:docPr id="7" name="Picture 7"/>
+            <wp:cNvGraphicFramePr>
+              <a:graphicFrameLocks xmlns:a="http://schemas.openxmlformats.org/drawingml/2006/main" noChangeAspect="1"/>
+            </wp:cNvGraphicFramePr>
+            <a:graphic xmlns:a="http://schemas.openxmlformats.org/drawingml/2006/main">
+              <a:graphicData uri="http://schemas.openxmlformats.org/drawingml/2006/picture">
+                <pic:pic xmlns:pic="http://schemas.openxmlformats.org/drawingml/2006/picture">
+                  <pic:nvPicPr>
+                    <pic:cNvPr id="1" name=""/>
+                    <pic:cNvPicPr/>
+                  </pic:nvPicPr>
+                  <pic:blipFill>
+                    <a:blip r:embed="rId17"/>
+                    <a:stretch>
+                      <a:fillRect/>
+                    </a:stretch>
+                  </pic:blipFill>
+                  <pic:spPr>
+                    <a:xfrm>
+                      <a:off x="0" y="0"/>
+                      <a:ext cx="2027183" cy="3971455"/>
+                    </a:xfrm>
+                    <a:prstGeom prst="rect">
+                      <a:avLst/>
+                    </a:prstGeom>
+                  </pic:spPr>
+                </pic:pic>
+              </a:graphicData>
+            </a:graphic>
+          </wp:inline>
+        </w:drawing>
+      </w:r>
+      <w:r>
+        <w:br/>
+        <w:t>Kuva 3 ja 4</w:t>
+      </w:r>
+    </w:p>
+    <w:p>
+      <w:pPr>
+        <w:pStyle w:val="Kuva"/>
+      </w:pPr>
+      <w:r>
+        <w:rPr>
+          <w:noProof/>
+          <w:lang w:eastAsia="fi-FI"/>
+        </w:rPr>
+        <w:drawing>
+          <wp:inline distT="0" distB="0" distL="0" distR="0" wp14:anchorId="498D01B3" wp14:editId="418702AC">
+            <wp:extent cx="2132455" cy="3869690"/>
+            <wp:effectExtent l="0" t="0" r="1270" b="0"/>
+            <wp:docPr id="5" name="Picture 5"/>
+            <wp:cNvGraphicFramePr>
+              <a:graphicFrameLocks xmlns:a="http://schemas.openxmlformats.org/drawingml/2006/main" noChangeAspect="1"/>
+            </wp:cNvGraphicFramePr>
+            <a:graphic xmlns:a="http://schemas.openxmlformats.org/drawingml/2006/main">
+              <a:graphicData uri="http://schemas.openxmlformats.org/drawingml/2006/picture">
+                <pic:pic xmlns:pic="http://schemas.openxmlformats.org/drawingml/2006/picture">
+                  <pic:nvPicPr>
+                    <pic:cNvPr id="1" name=""/>
+                    <pic:cNvPicPr/>
+                  </pic:nvPicPr>
+                  <pic:blipFill>
+                    <a:blip r:embed="rId18"/>
+                    <a:stretch>
+                      <a:fillRect/>
+                    </a:stretch>
+                  </pic:blipFill>
+                  <pic:spPr>
+                    <a:xfrm>
+                      <a:off x="0" y="0"/>
+                      <a:ext cx="2198742" cy="3989978"/>
+                    </a:xfrm>
+                    <a:prstGeom prst="rect">
+                      <a:avLst/>
+                    </a:prstGeom>
+                  </pic:spPr>
+                </pic:pic>
+              </a:graphicData>
+            </a:graphic>
+          </wp:inline>
+        </w:drawing>
+      </w:r>
+      <w:r>
+        <w:t xml:space="preserve"> </w:t>
+      </w:r>
+      <w:r>
+        <w:rPr>
+          <w:noProof/>
+          <w:lang w:eastAsia="fi-FI"/>
+        </w:rPr>
+        <w:drawing>
+          <wp:inline distT="0" distB="0" distL="0" distR="0" wp14:anchorId="737E67BC" wp14:editId="535E7CAD">
+            <wp:extent cx="2107574" cy="3866788"/>
+            <wp:effectExtent l="0" t="0" r="6985" b="635"/>
+            <wp:docPr id="6" name="Picture 6"/>
+            <wp:cNvGraphicFramePr>
+              <a:graphicFrameLocks xmlns:a="http://schemas.openxmlformats.org/drawingml/2006/main" noChangeAspect="1"/>
+            </wp:cNvGraphicFramePr>
+            <a:graphic xmlns:a="http://schemas.openxmlformats.org/drawingml/2006/main">
+              <a:graphicData uri="http://schemas.openxmlformats.org/drawingml/2006/picture">
+                <pic:pic xmlns:pic="http://schemas.openxmlformats.org/drawingml/2006/picture">
+                  <pic:nvPicPr>
+                    <pic:cNvPr id="1" name=""/>
+                    <pic:cNvPicPr/>
+                  </pic:nvPicPr>
+                  <pic:blipFill>
+                    <a:blip r:embed="rId19"/>
+                    <a:stretch>
+                      <a:fillRect/>
+                    </a:stretch>
+                  </pic:blipFill>
+                  <pic:spPr>
+                    <a:xfrm>
+                      <a:off x="0" y="0"/>
+                      <a:ext cx="2117329" cy="3884685"/>
+                    </a:xfrm>
+                    <a:prstGeom prst="rect">
+                      <a:avLst/>
+                    </a:prstGeom>
+                  </pic:spPr>
+                </pic:pic>
+              </a:graphicData>
+            </a:graphic>
+          </wp:inline>
+        </w:drawing>
+      </w:r>
+      <w:r>
+        <w:br/>
+        <w:t>Kuva 5 ja 6</w:t>
+      </w:r>
+      <w:r>
+        <w:t xml:space="preserve"> </w:t>
+      </w:r>
+    </w:p>
+    <w:p>
+      <w:pPr>
+        <w:pStyle w:val="Kuva"/>
+      </w:pPr>
+      <w:r>
+        <w:rPr>
+          <w:noProof/>
+          <w:lang w:eastAsia="fi-FI"/>
+        </w:rPr>
+        <w:lastRenderedPageBreak/>
+        <w:drawing>
+          <wp:inline distT="0" distB="0" distL="0" distR="0" wp14:anchorId="6AE1C98B" wp14:editId="72FDCB62">
+            <wp:extent cx="2133824" cy="4159885"/>
+            <wp:effectExtent l="0" t="0" r="0" b="0"/>
+            <wp:docPr id="8" name="Picture 8"/>
+            <wp:cNvGraphicFramePr>
+              <a:graphicFrameLocks xmlns:a="http://schemas.openxmlformats.org/drawingml/2006/main" noChangeAspect="1"/>
+            </wp:cNvGraphicFramePr>
+            <a:graphic xmlns:a="http://schemas.openxmlformats.org/drawingml/2006/main">
+              <a:graphicData uri="http://schemas.openxmlformats.org/drawingml/2006/picture">
+                <pic:pic xmlns:pic="http://schemas.openxmlformats.org/drawingml/2006/picture">
+                  <pic:nvPicPr>
+                    <pic:cNvPr id="1" name=""/>
+                    <pic:cNvPicPr/>
+                  </pic:nvPicPr>
+                  <pic:blipFill>
+                    <a:blip r:embed="rId20"/>
+                    <a:stretch>
+                      <a:fillRect/>
+                    </a:stretch>
+                  </pic:blipFill>
+                  <pic:spPr>
+                    <a:xfrm>
+                      <a:off x="0" y="0"/>
+                      <a:ext cx="2157414" cy="4205875"/>
+                    </a:xfrm>
+                    <a:prstGeom prst="rect">
+                      <a:avLst/>
+                    </a:prstGeom>
+                  </pic:spPr>
+                </pic:pic>
+              </a:graphicData>
+            </a:graphic>
+          </wp:inline>
+        </w:drawing>
+      </w:r>
+      <w:r>
+        <w:t xml:space="preserve"> </w:t>
+      </w:r>
+      <w:r>
+        <w:rPr>
+          <w:noProof/>
+          <w:lang w:eastAsia="fi-FI"/>
+        </w:rPr>
+        <w:drawing>
+          <wp:inline distT="0" distB="0" distL="0" distR="0" wp14:anchorId="0D707267" wp14:editId="2DE1A060">
+            <wp:extent cx="2124075" cy="4161455"/>
+            <wp:effectExtent l="0" t="0" r="0" b="0"/>
+            <wp:docPr id="9" name="Picture 9"/>
+            <wp:cNvGraphicFramePr>
+              <a:graphicFrameLocks xmlns:a="http://schemas.openxmlformats.org/drawingml/2006/main" noChangeAspect="1"/>
+            </wp:cNvGraphicFramePr>
+            <a:graphic xmlns:a="http://schemas.openxmlformats.org/drawingml/2006/main">
+              <a:graphicData uri="http://schemas.openxmlformats.org/drawingml/2006/picture">
+                <pic:pic xmlns:pic="http://schemas.openxmlformats.org/drawingml/2006/picture">
+                  <pic:nvPicPr>
+                    <pic:cNvPr id="1" name=""/>
+                    <pic:cNvPicPr/>
+                  </pic:nvPicPr>
+                  <pic:blipFill>
+                    <a:blip r:embed="rId21"/>
+                    <a:stretch>
+                      <a:fillRect/>
+                    </a:stretch>
+                  </pic:blipFill>
+                  <pic:spPr>
+                    <a:xfrm>
+                      <a:off x="0" y="0"/>
+                      <a:ext cx="2160100" cy="4232035"/>
+                    </a:xfrm>
+                    <a:prstGeom prst="rect">
+                      <a:avLst/>
+                    </a:prstGeom>
+                  </pic:spPr>
+                </pic:pic>
+              </a:graphicData>
+            </a:graphic>
+          </wp:inline>
+        </w:drawing>
+      </w:r>
+      <w:r>
+        <w:br/>
+        <w:t>Kuva 7</w:t>
+      </w:r>
+      <w:r>
+        <w:t xml:space="preserve"> ja </w:t>
+      </w:r>
+      <w:r>
+        <w:t>8</w:t>
+      </w:r>
+    </w:p>
+    <w:p>
+      <w:pPr>
+        <w:pStyle w:val="Kuva"/>
+      </w:pPr>
+      <w:r>
+        <w:rPr>
+          <w:noProof/>
+          <w:lang w:eastAsia="fi-FI"/>
+        </w:rPr>
+        <w:drawing>
+          <wp:inline distT="0" distB="0" distL="0" distR="0" wp14:anchorId="43D25D3D" wp14:editId="784FC93E">
+            <wp:extent cx="2152650" cy="4261276"/>
+            <wp:effectExtent l="0" t="0" r="0" b="6350"/>
+            <wp:docPr id="10" name="Picture 10"/>
+            <wp:cNvGraphicFramePr>
+              <a:graphicFrameLocks xmlns:a="http://schemas.openxmlformats.org/drawingml/2006/main" noChangeAspect="1"/>
+            </wp:cNvGraphicFramePr>
+            <a:graphic xmlns:a="http://schemas.openxmlformats.org/drawingml/2006/main">
+              <a:graphicData uri="http://schemas.openxmlformats.org/drawingml/2006/picture">
+                <pic:pic xmlns:pic="http://schemas.openxmlformats.org/drawingml/2006/picture">
+                  <pic:nvPicPr>
+                    <pic:cNvPr id="1" name=""/>
+                    <pic:cNvPicPr/>
+                  </pic:nvPicPr>
+                  <pic:blipFill>
+                    <a:blip r:embed="rId22"/>
+                    <a:stretch>
+                      <a:fillRect/>
+                    </a:stretch>
+                  </pic:blipFill>
+                  <pic:spPr>
+                    <a:xfrm>
+                      <a:off x="0" y="0"/>
+                      <a:ext cx="2178179" cy="4311812"/>
+                    </a:xfrm>
+                    <a:prstGeom prst="rect">
+                      <a:avLst/>
+                    </a:prstGeom>
+                  </pic:spPr>
+                </pic:pic>
+              </a:graphicData>
+            </a:graphic>
+          </wp:inline>
+        </w:drawing>
+      </w:r>
+      <w:r>
+        <w:t xml:space="preserve"> </w:t>
+      </w:r>
+      <w:r>
+        <w:rPr>
+          <w:noProof/>
+          <w:lang w:eastAsia="fi-FI"/>
+        </w:rPr>
+        <w:drawing>
+          <wp:inline distT="0" distB="0" distL="0" distR="0" wp14:anchorId="27E858CB" wp14:editId="17A33499">
+            <wp:extent cx="2152650" cy="4274295"/>
+            <wp:effectExtent l="0" t="0" r="0" b="0"/>
+            <wp:docPr id="11" name="Picture 11"/>
+            <wp:cNvGraphicFramePr>
+              <a:graphicFrameLocks xmlns:a="http://schemas.openxmlformats.org/drawingml/2006/main" noChangeAspect="1"/>
+            </wp:cNvGraphicFramePr>
+            <a:graphic xmlns:a="http://schemas.openxmlformats.org/drawingml/2006/main">
+              <a:graphicData uri="http://schemas.openxmlformats.org/drawingml/2006/picture">
+                <pic:pic xmlns:pic="http://schemas.openxmlformats.org/drawingml/2006/picture">
+                  <pic:nvPicPr>
+                    <pic:cNvPr id="1" name=""/>
+                    <pic:cNvPicPr/>
+                  </pic:nvPicPr>
+                  <pic:blipFill>
+                    <a:blip r:embed="rId23"/>
+                    <a:stretch>
+                      <a:fillRect/>
+                    </a:stretch>
+                  </pic:blipFill>
+                  <pic:spPr>
+                    <a:xfrm>
+                      <a:off x="0" y="0"/>
+                      <a:ext cx="2174609" cy="4317896"/>
+                    </a:xfrm>
+                    <a:prstGeom prst="rect">
+                      <a:avLst/>
+                    </a:prstGeom>
+                  </pic:spPr>
+                </pic:pic>
+              </a:graphicData>
+            </a:graphic>
+          </wp:inline>
+        </w:drawing>
+      </w:r>
+      <w:r>
+        <w:br/>
+        <w:t>Kuva 9</w:t>
+      </w:r>
+      <w:r>
+        <w:t xml:space="preserve"> ja </w:t>
+      </w:r>
+      <w:r>
+        <w:t>10</w:t>
+      </w:r>
+    </w:p>
+    <w:p>
+      <w:pPr>
+        <w:pStyle w:val="Kuva"/>
+      </w:pPr>
+      <w:r>
+        <w:rPr>
+          <w:noProof/>
+          <w:lang w:eastAsia="fi-FI"/>
+        </w:rPr>
+        <w:lastRenderedPageBreak/>
+        <w:drawing>
+          <wp:inline distT="0" distB="0" distL="0" distR="0" wp14:anchorId="6B2584AE" wp14:editId="196002C5">
+            <wp:extent cx="2070912" cy="4008755"/>
+            <wp:effectExtent l="0" t="0" r="5715" b="0"/>
+            <wp:docPr id="16" name="Picture 16"/>
+            <wp:cNvGraphicFramePr>
+              <a:graphicFrameLocks xmlns:a="http://schemas.openxmlformats.org/drawingml/2006/main" noChangeAspect="1"/>
+            </wp:cNvGraphicFramePr>
+            <a:graphic xmlns:a="http://schemas.openxmlformats.org/drawingml/2006/main">
+              <a:graphicData uri="http://schemas.openxmlformats.org/drawingml/2006/picture">
+                <pic:pic xmlns:pic="http://schemas.openxmlformats.org/drawingml/2006/picture">
+                  <pic:nvPicPr>
+                    <pic:cNvPr id="1" name=""/>
+                    <pic:cNvPicPr/>
+                  </pic:nvPicPr>
+                  <pic:blipFill>
+                    <a:blip r:embed="rId24"/>
+                    <a:stretch>
+                      <a:fillRect/>
+                    </a:stretch>
+                  </pic:blipFill>
+                  <pic:spPr>
+                    <a:xfrm>
+                      <a:off x="0" y="0"/>
+                      <a:ext cx="2096313" cy="4057925"/>
+                    </a:xfrm>
+                    <a:prstGeom prst="rect">
+                      <a:avLst/>
+                    </a:prstGeom>
+                  </pic:spPr>
+                </pic:pic>
+              </a:graphicData>
+            </a:graphic>
+          </wp:inline>
+        </w:drawing>
+      </w:r>
+      <w:r>
+        <w:t xml:space="preserve"> </w:t>
+      </w:r>
+      <w:r>
+        <w:rPr>
+          <w:noProof/>
+          <w:lang w:eastAsia="fi-FI"/>
+        </w:rPr>
+        <w:drawing>
+          <wp:inline distT="0" distB="0" distL="0" distR="0" wp14:anchorId="13570747" wp14:editId="0CBEDBC1">
+            <wp:extent cx="2038350" cy="4002128"/>
+            <wp:effectExtent l="0" t="0" r="0" b="0"/>
+            <wp:docPr id="17" name="Picture 17"/>
+            <wp:cNvGraphicFramePr>
+              <a:graphicFrameLocks xmlns:a="http://schemas.openxmlformats.org/drawingml/2006/main" noChangeAspect="1"/>
+            </wp:cNvGraphicFramePr>
+            <a:graphic xmlns:a="http://schemas.openxmlformats.org/drawingml/2006/main">
+              <a:graphicData uri="http://schemas.openxmlformats.org/drawingml/2006/picture">
+                <pic:pic xmlns:pic="http://schemas.openxmlformats.org/drawingml/2006/picture">
+                  <pic:nvPicPr>
+                    <pic:cNvPr id="1" name=""/>
+                    <pic:cNvPicPr/>
+                  </pic:nvPicPr>
+                  <pic:blipFill>
+                    <a:blip r:embed="rId25"/>
+                    <a:stretch>
+                      <a:fillRect/>
+                    </a:stretch>
+                  </pic:blipFill>
+                  <pic:spPr>
+                    <a:xfrm>
+                      <a:off x="0" y="0"/>
+                      <a:ext cx="2057924" cy="4040560"/>
+                    </a:xfrm>
+                    <a:prstGeom prst="rect">
+                      <a:avLst/>
+                    </a:prstGeom>
+                  </pic:spPr>
+                </pic:pic>
+              </a:graphicData>
+            </a:graphic>
+          </wp:inline>
+        </w:drawing>
+      </w:r>
+      <w:r>
+        <w:br/>
+        <w:t>Kuva 11 ja 12</w:t>
+      </w:r>
+    </w:p>
+    <w:p>
+      <w:pPr>
+        <w:pStyle w:val="Kuva"/>
+      </w:pPr>
+      <w:r>
+        <w:rPr>
+          <w:noProof/>
+          <w:lang w:eastAsia="fi-FI"/>
+        </w:rPr>
+        <w:drawing>
+          <wp:inline distT="0" distB="0" distL="0" distR="0" wp14:anchorId="11012DFE" wp14:editId="754E298F">
+            <wp:extent cx="2103412" cy="4133850"/>
+            <wp:effectExtent l="0" t="0" r="0" b="0"/>
+            <wp:docPr id="18" name="Picture 18"/>
+            <wp:cNvGraphicFramePr>
+              <a:graphicFrameLocks xmlns:a="http://schemas.openxmlformats.org/drawingml/2006/main" noChangeAspect="1"/>
+            </wp:cNvGraphicFramePr>
+            <a:graphic xmlns:a="http://schemas.openxmlformats.org/drawingml/2006/main">
+              <a:graphicData uri="http://schemas.openxmlformats.org/drawingml/2006/picture">
+                <pic:pic xmlns:pic="http://schemas.openxmlformats.org/drawingml/2006/picture">
+                  <pic:nvPicPr>
+                    <pic:cNvPr id="1" name=""/>
+                    <pic:cNvPicPr/>
+                  </pic:nvPicPr>
+                  <pic:blipFill>
+                    <a:blip r:embed="rId26"/>
+                    <a:stretch>
+                      <a:fillRect/>
+                    </a:stretch>
+                  </pic:blipFill>
+                  <pic:spPr>
+                    <a:xfrm>
+                      <a:off x="0" y="0"/>
+                      <a:ext cx="2129128" cy="4184389"/>
+                    </a:xfrm>
+                    <a:prstGeom prst="rect">
+                      <a:avLst/>
+                    </a:prstGeom>
+                  </pic:spPr>
+                </pic:pic>
+              </a:graphicData>
+            </a:graphic>
+          </wp:inline>
+        </w:drawing>
+      </w:r>
+      <w:r>
+        <w:br/>
+        <w:t>Kuva 12</w:t>
+      </w:r>
+    </w:p>
+    <w:p>
+      <w:pPr>
+        <w:pStyle w:val="Kuva"/>
+      </w:pPr>
+    </w:p>
+    <w:p>
+      <w:pPr>
+        <w:pStyle w:val="Kuva"/>
+      </w:pPr>
+      <w:r>
+        <w:lastRenderedPageBreak/>
+        <w:t>Kuva 3</w:t>
+      </w:r>
+    </w:p>
+    <w:p>
+      <w:pPr>
+        <w:pStyle w:val="Kuva"/>
+      </w:pPr>
+      <w:r>
+        <w:t>Käyttöliittymän aloitussivu, mahdollisuus kirjautua sisään, ja edetä rekisteröitymissivulle, että tunnusten luontisivulle</w:t>
+      </w:r>
+    </w:p>
+    <w:p>
+      <w:pPr>
+        <w:pStyle w:val="Kuva"/>
+      </w:pPr>
+      <w:r>
+        <w:t>Kuva 4</w:t>
+      </w:r>
+    </w:p>
+    <w:p>
+      <w:pPr>
+        <w:pStyle w:val="Kuva"/>
+      </w:pPr>
+      <w:r>
+        <w:t>Salasanan unohduttuessa, käyttäjänimeä ja sähköpostia vastaan uusi generoitu salasana.</w:t>
+      </w:r>
+    </w:p>
+    <w:p>
+      <w:pPr>
+        <w:pStyle w:val="Kuva"/>
+      </w:pPr>
+      <w:r>
+        <w:t>Kuva 5 ja 6</w:t>
+      </w:r>
+    </w:p>
+    <w:p>
+      <w:pPr>
+        <w:pStyle w:val="Kuva"/>
+      </w:pPr>
+      <w:r>
+        <w:t>Tarvittavien tietojen täyttäminen rekisteröitymiseen.</w:t>
+      </w:r>
+    </w:p>
+    <w:p>
+      <w:pPr>
+        <w:pStyle w:val="Kuva"/>
+      </w:pPr>
+      <w:r>
+        <w:t>Kuva 7</w:t>
+      </w:r>
+    </w:p>
+    <w:p>
+      <w:pPr>
+        <w:pStyle w:val="Kuva"/>
+      </w:pPr>
+      <w:r>
+        <w:t>Etusivu eli päävalikko, sivulla voi siirtyä MyPetCapsule-sivulle, että tarvittaessa muokkamaan omia henkilötietojaan.</w:t>
+      </w:r>
+    </w:p>
+    <w:p>
+      <w:pPr>
+        <w:pStyle w:val="Kuva"/>
+      </w:pPr>
+      <w:r>
+        <w:t>Kuva 8</w:t>
+      </w:r>
+    </w:p>
+    <w:p>
+      <w:pPr>
+        <w:pStyle w:val="Kuva"/>
+      </w:pPr>
+      <w:r>
+        <w:t>Käyttäjän omat PetCapsule-häkit, mahdollisuus lisätä uusi häkki ja siirtyä häkin ominaisuuksiin</w:t>
+      </w:r>
+    </w:p>
+    <w:p>
+      <w:pPr>
+        <w:pStyle w:val="Kuva"/>
+      </w:pPr>
+      <w:r>
+        <w:t>Kuva 9 ja 10</w:t>
+      </w:r>
+    </w:p>
+    <w:p>
+      <w:pPr>
+        <w:pStyle w:val="Kuva"/>
+      </w:pPr>
+      <w:r>
+        <w:t>PetCapsule-häkin valikko, jossa lisätään ensimmäiseksi lemmikin tietoja. Valikossa on häkin ominaisuuksia muun muassa lämpötila, kosteus, videopuhelu ja status.</w:t>
+      </w:r>
+    </w:p>
+    <w:p>
+      <w:pPr>
+        <w:pStyle w:val="Kuva"/>
+      </w:pPr>
+      <w:r>
+        <w:t>Kuva 11, 12 ja 13</w:t>
+      </w:r>
+    </w:p>
+    <w:p>
+      <w:pPr>
+        <w:pStyle w:val="Kuva"/>
+      </w:pPr>
+      <w:r>
+        <w:t xml:space="preserve">Ominaisuuksia, Videopuhelu ja mediapaneelin hallinta kuva 9. Lämpötilan hallinta kuva 10. Status, onko lisälaitteet kunnossa kuva 11. </w:t>
+      </w:r>
     </w:p>
     <w:p>
       <w:pPr>
         <w:pStyle w:val="Heading1"/>
       </w:pPr>
+      <w:bookmarkStart w:id="6" w:name="_Toc449386973"/>
       <w:r>
         <w:t>Keskeisimmät ongelmat</w:t>
       </w:r>
+      <w:bookmarkEnd w:id="6"/>
+    </w:p>
+    <w:p>
+      <w:r>
+        <w:t xml:space="preserve">Visual Studio aiheutti suuria ja hermoja kiristäviä ongelmia syystä, että kukaan ei tiedä. </w:t>
+      </w:r>
+    </w:p>
+    <w:p>
+      <w:r>
+        <w:t>Ainoana ongelmana koimme tiedoston lukemisen ja kirjoittamisen kanssa, jonka selvitimme oikeuksia muuttamalla.</w:t>
+      </w:r>
     </w:p>
     <w:p>
       <w:pPr>
@@ -1909,24 +2955,74 @@
       </w:r>
     </w:p>
     <w:p>
+      <w:r>
+        <w:t xml:space="preserve"> </w:t>
+      </w:r>
+    </w:p>
+    <w:p>
       <w:pPr>
         <w:pStyle w:val="Heading1"/>
       </w:pPr>
-      <w:r>
+      <w:bookmarkStart w:id="7" w:name="_Toc449386975"/>
+      <w:r>
+        <w:lastRenderedPageBreak/>
         <w:t>Itsearviointi</w:t>
       </w:r>
+      <w:bookmarkEnd w:id="7"/>
+    </w:p>
+    <w:p>
+      <w:r>
+        <w:t>Arvosanaehdotus: 4</w:t>
+      </w:r>
+    </w:p>
+    <w:p>
+      <w:r>
+        <w:t>Perustelut:</w:t>
+      </w:r>
+    </w:p>
+    <w:p>
+      <w:r>
+        <w:t xml:space="preserve">Harjoitustyö olisi voinut olla laajempi, mutta kuitenkin harjoitustyö sisältää tarvittavat vaatimukset, jonka pohjalta etsimmekin sopivaa aihetta. </w:t>
+      </w:r>
     </w:p>
     <w:p>
       <w:pPr>
         <w:pStyle w:val="Heading1"/>
       </w:pPr>
       <w:r>
-        <w:t xml:space="preserve"> Risut ja ruusut</w:t>
-      </w:r>
+        <w:t xml:space="preserve"> </w:t>
+      </w:r>
+      <w:bookmarkStart w:id="8" w:name="_Toc449386976"/>
+      <w:r>
+        <w:t>Risut ja ruusut</w:t>
+      </w:r>
+      <w:bookmarkEnd w:id="8"/>
+    </w:p>
+    <w:p>
+      <w:r>
+        <w:t xml:space="preserve">Ruusut: </w:t>
+      </w:r>
+    </w:p>
+    <w:p>
+      <w:r>
+        <w:t>Kurssin vapaus.</w:t>
+      </w:r>
+    </w:p>
+    <w:p>
+      <w:r>
+        <w:t>Risut:</w:t>
+      </w:r>
+    </w:p>
+    <w:p>
+      <w:r>
+        <w:t>-</w:t>
+      </w:r>
+      <w:bookmarkStart w:id="9" w:name="_GoBack"/>
+      <w:bookmarkEnd w:id="9"/>
     </w:p>
     <w:sectPr>
-      <w:headerReference w:type="default" r:id="rId16"/>
-      <w:footerReference w:type="default" r:id="rId17"/>
+      <w:headerReference w:type="default" r:id="rId27"/>
+      <w:footerReference w:type="default" r:id="rId28"/>
       <w:pgSz w:w="11906" w:h="16838"/>
       <w:pgMar w:top="1134" w:right="1440" w:bottom="1134" w:left="2438" w:header="709" w:footer="709" w:gutter="0"/>
       <w:pgNumType w:start="1"/>
@@ -2241,7 +3337,7 @@
           <w:rPr>
             <w:noProof/>
           </w:rPr>
-          <w:t>5</w:t>
+          <w:t>10</w:t>
         </w:r>
         <w:r>
           <w:rPr>
@@ -4193,7 +5289,7 @@
 </file>
 
 <file path=customXml/itemProps1.xml><?xml version="1.0" encoding="utf-8"?>
-<ds:datastoreItem xmlns:ds="http://schemas.openxmlformats.org/officeDocument/2006/customXml" ds:itemID="{DB4B1F97-F368-4769-93F8-AEB2D529BA35}">
+<ds:datastoreItem xmlns:ds="http://schemas.openxmlformats.org/officeDocument/2006/customXml" ds:itemID="{013D4F1C-6F53-430E-9606-95C0321EC3F6}">
   <ds:schemaRefs>
     <ds:schemaRef ds:uri="http://schemas.openxmlformats.org/officeDocument/2006/bibliography"/>
   </ds:schemaRefs>

</xml_diff>